<commit_message>
update data and methods
</commit_message>
<xml_diff>
--- a/MethodsResults/DataMethodsResults.docx
+++ b/MethodsResults/DataMethodsResults.docx
@@ -1246,7 +1246,19 @@
         <w:rPr>
           <w:rFonts w:ascii="Calibri" w:hAnsi="Calibri"/>
         </w:rPr>
-        <w:t xml:space="preserve"> I am </w:t>
+        <w:t xml:space="preserve"> </w:t>
+      </w:r>
+      <w:r>
+        <w:rPr>
+          <w:rFonts w:ascii="Calibri" w:hAnsi="Calibri"/>
+        </w:rPr>
+        <w:t>I</w:t>
+      </w:r>
+      <w:r>
+        <w:rPr>
+          <w:rFonts w:ascii="Calibri" w:hAnsi="Calibri"/>
+        </w:rPr>
+        <w:t xml:space="preserve"> </w:t>
       </w:r>
       <w:r>
         <w:rPr>
@@ -1860,19 +1872,7 @@
               <w:rPr>
                 <w:rFonts w:ascii="Calibri" w:hAnsi="Calibri"/>
               </w:rPr>
-              <w:t>1/1/20</w:t>
-            </w:r>
-            <w:r>
-              <w:rPr>
-                <w:rFonts w:ascii="Calibri" w:hAnsi="Calibri"/>
-              </w:rPr>
-              <w:t>07</w:t>
-            </w:r>
-            <w:r>
-              <w:rPr>
-                <w:rFonts w:ascii="Calibri" w:hAnsi="Calibri"/>
-              </w:rPr>
-              <w:t>- 5/15/2017</w:t>
+              <w:t>1/1/2007- 5/15/2017</w:t>
             </w:r>
           </w:p>
         </w:tc>
@@ -2700,7 +2700,28 @@
           <w:rFonts w:ascii="Calibri" w:hAnsi="Calibri"/>
           <w:b/>
         </w:rPr>
-        <w:t>Shape Boundaries</w:t>
+        <w:t>Regi</w:t>
+      </w:r>
+      <w:r>
+        <w:rPr>
+          <w:rFonts w:ascii="Calibri" w:hAnsi="Calibri"/>
+          <w:b/>
+        </w:rPr>
+        <w:t>o</w:t>
+      </w:r>
+      <w:r>
+        <w:rPr>
+          <w:rFonts w:ascii="Calibri" w:hAnsi="Calibri"/>
+          <w:b/>
+        </w:rPr>
+        <w:t>n</w:t>
+      </w:r>
+      <w:r>
+        <w:rPr>
+          <w:rFonts w:ascii="Calibri" w:hAnsi="Calibri"/>
+          <w:b/>
+        </w:rPr>
+        <w:t xml:space="preserve"> Boundaries</w:t>
       </w:r>
     </w:p>
     <w:p>
@@ -2725,7 +2746,19 @@
         <w:rPr>
           <w:rFonts w:ascii="Calibri" w:hAnsi="Calibri"/>
         </w:rPr>
-        <w:t xml:space="preserve"> wanted to test multiple boundaries</w:t>
+        <w:t xml:space="preserve"> wanted to test multiple </w:t>
+      </w:r>
+      <w:r>
+        <w:rPr>
+          <w:rFonts w:ascii="Calibri" w:hAnsi="Calibri"/>
+        </w:rPr>
+        <w:t xml:space="preserve">region </w:t>
+      </w:r>
+      <w:r>
+        <w:rPr>
+          <w:rFonts w:ascii="Calibri" w:hAnsi="Calibri"/>
+        </w:rPr>
+        <w:t>boundaries</w:t>
       </w:r>
       <w:r>
         <w:rPr>
@@ -2761,7 +2794,19 @@
         <w:rPr>
           <w:rFonts w:ascii="Calibri" w:hAnsi="Calibri"/>
         </w:rPr>
-        <w:t>type.  A map of each boundary tested is below.</w:t>
+        <w:t xml:space="preserve">type.  A map </w:t>
+      </w:r>
+      <w:r>
+        <w:rPr>
+          <w:rFonts w:ascii="Calibri" w:hAnsi="Calibri"/>
+        </w:rPr>
+        <w:t xml:space="preserve">and description </w:t>
+      </w:r>
+      <w:r>
+        <w:rPr>
+          <w:rFonts w:ascii="Calibri" w:hAnsi="Calibri"/>
+        </w:rPr>
+        <w:t>of each boundary tested is below.</w:t>
       </w:r>
     </w:p>
     <w:p>
@@ -3501,13 +3546,7 @@
               <w:rPr>
                 <w:rFonts w:ascii="Calibri" w:eastAsia="Times New Roman" w:hAnsi="Calibri"/>
               </w:rPr>
-              <w:t xml:space="preserve"> </w:t>
-            </w:r>
-            <w:r>
-              <w:rPr>
-                <w:rFonts w:ascii="Calibri" w:eastAsia="Times New Roman" w:hAnsi="Calibri"/>
-              </w:rPr>
-              <w:t>Tax Increment Financing (TIF) district boundaries in Chicago.</w:t>
+              <w:t xml:space="preserve"> Tax Increment Financing (TIF) district boundaries in Chicago.</w:t>
             </w:r>
           </w:p>
           <w:p>
@@ -3920,13 +3959,7 @@
         <w:rPr>
           <w:rFonts w:ascii="Calibri" w:hAnsi="Calibri"/>
         </w:rPr>
-        <w:t xml:space="preserve"> </w:t>
-      </w:r>
-      <w:r>
-        <w:rPr>
-          <w:rFonts w:ascii="Calibri" w:hAnsi="Calibri"/>
-        </w:rPr>
-        <w:t xml:space="preserve">Additionally, an OLS regression should give a </w:t>
+        <w:t xml:space="preserve"> Additionally, an OLS regression should give a </w:t>
       </w:r>
       <w:r>
         <w:rPr>
@@ -3938,13 +3971,7 @@
         <w:rPr>
           <w:rFonts w:ascii="Calibri" w:hAnsi="Calibri"/>
         </w:rPr>
-        <w:t>mportant variables in the model and their contribution to the crime rate in Chicago.</w:t>
-      </w:r>
-      <w:r>
-        <w:rPr>
-          <w:rFonts w:ascii="Calibri" w:hAnsi="Calibri"/>
-        </w:rPr>
-        <w:t xml:space="preserve">  </w:t>
+        <w:t xml:space="preserve">mportant variables in the model and their contribution to the crime rate in Chicago.  </w:t>
       </w:r>
       <w:r>
         <w:rPr>
@@ -4018,39 +4045,27 @@
         <w:rPr>
           <w:rFonts w:ascii="Calibri" w:hAnsi="Calibri"/>
         </w:rPr>
-        <w:t>time period.</w:t>
-      </w:r>
-    </w:p>
-    <w:p>
-      <w:pPr>
-        <w:rPr>
-          <w:rFonts w:ascii="Calibri" w:hAnsi="Calibri"/>
-        </w:rPr>
-      </w:pPr>
-    </w:p>
-    <w:p>
-      <w:pPr>
-        <w:jc w:val="center"/>
-        <w:rPr>
-          <w:rFonts w:ascii="Calibri" w:eastAsia="Times New Roman" w:hAnsi="Calibri"/>
-          <w:spacing w:val="3"/>
-        </w:rPr>
-      </w:pPr>
+        <w:t>period</w:t>
+      </w:r>
+      <w:r>
+        <w:rPr>
+          <w:rFonts w:ascii="Calibri" w:hAnsi="Calibri"/>
+        </w:rPr>
+        <w:t>.</w:t>
+      </w:r>
+      <w:r>
+        <w:rPr>
+          <w:rFonts w:ascii="Calibri" w:hAnsi="Calibri"/>
+        </w:rPr>
+        <w:t xml:space="preserve">  The events I include in </w:t>
+      </w:r>
       <w:r>
         <w:rPr>
           <w:rFonts w:ascii="Calibri" w:eastAsia="Times New Roman" w:hAnsi="Calibri"/>
           <w:spacing w:val="3"/>
           <w:bdr w:val="none" w:sz="0" w:space="0" w:color="auto" w:frame="1"/>
         </w:rPr>
-        <w:t>Crim</w:t>
-      </w:r>
-      <w:r>
-        <w:rPr>
-          <w:rFonts w:ascii="Calibri" w:eastAsia="Times New Roman" w:hAnsi="Calibri"/>
-          <w:spacing w:val="3"/>
-          <w:bdr w:val="none" w:sz="0" w:space="0" w:color="auto" w:frame="1"/>
-        </w:rPr>
-        <w:t>e</w:t>
+        <w:t>X</w:t>
       </w:r>
       <w:r>
         <w:rPr>
@@ -4060,7 +4075,7 @@
           <w:spacing w:val="3"/>
           <w:vertAlign w:val="subscript"/>
         </w:rPr>
-        <w:t xml:space="preserve"> </w:t>
+        <w:t>t</w:t>
       </w:r>
       <w:r>
         <w:rPr>
@@ -4070,15 +4085,303 @@
           <w:spacing w:val="3"/>
           <w:vertAlign w:val="subscript"/>
         </w:rPr>
-        <w:t>t</w:t>
-      </w:r>
+        <w:t xml:space="preserve"> </w:t>
+      </w:r>
+      <w:r>
+        <w:rPr>
+          <w:rFonts w:ascii="Calibri" w:hAnsi="Calibri"/>
+        </w:rPr>
+        <w:t>are:</w:t>
+      </w:r>
+    </w:p>
+    <w:p>
+      <w:pPr>
+        <w:pStyle w:val="ListParagraph"/>
+        <w:numPr>
+          <w:ilvl w:val="0"/>
+          <w:numId w:val="6"/>
+        </w:numPr>
+        <w:rPr>
+          <w:rFonts w:ascii="Calibri" w:hAnsi="Calibri"/>
+        </w:rPr>
+      </w:pPr>
+      <w:r>
+        <w:rPr>
+          <w:rFonts w:ascii="Calibri" w:hAnsi="Calibri"/>
+        </w:rPr>
+        <w:t>crime_theft</w:t>
+      </w:r>
+    </w:p>
+    <w:p>
+      <w:pPr>
+        <w:pStyle w:val="ListParagraph"/>
+        <w:numPr>
+          <w:ilvl w:val="0"/>
+          <w:numId w:val="6"/>
+        </w:numPr>
+        <w:rPr>
+          <w:rFonts w:ascii="Calibri" w:hAnsi="Calibri"/>
+        </w:rPr>
+      </w:pPr>
+      <w:r>
+        <w:rPr>
+          <w:rFonts w:ascii="Calibri" w:hAnsi="Calibri"/>
+        </w:rPr>
+        <w:t>crime_violent</w:t>
+      </w:r>
+    </w:p>
+    <w:p>
+      <w:pPr>
+        <w:pStyle w:val="ListParagraph"/>
+        <w:numPr>
+          <w:ilvl w:val="0"/>
+          <w:numId w:val="6"/>
+        </w:numPr>
+        <w:rPr>
+          <w:rFonts w:ascii="Calibri" w:hAnsi="Calibri"/>
+        </w:rPr>
+      </w:pPr>
+      <w:r>
+        <w:rPr>
+          <w:rFonts w:ascii="Calibri" w:hAnsi="Calibri"/>
+        </w:rPr>
+        <w:t>crime_non_violent</w:t>
+      </w:r>
+    </w:p>
+    <w:p>
+      <w:pPr>
+        <w:pStyle w:val="ListParagraph"/>
+        <w:numPr>
+          <w:ilvl w:val="0"/>
+          <w:numId w:val="6"/>
+        </w:numPr>
+        <w:rPr>
+          <w:rFonts w:ascii="Calibri" w:hAnsi="Calibri"/>
+        </w:rPr>
+      </w:pPr>
+      <w:r>
+        <w:rPr>
+          <w:rFonts w:ascii="Calibri" w:hAnsi="Calibri"/>
+        </w:rPr>
+        <w:t>crime_property_damage</w:t>
+      </w:r>
+    </w:p>
+    <w:p>
+      <w:pPr>
+        <w:pStyle w:val="ListParagraph"/>
+        <w:numPr>
+          <w:ilvl w:val="0"/>
+          <w:numId w:val="6"/>
+        </w:numPr>
+        <w:rPr>
+          <w:rFonts w:ascii="Calibri" w:hAnsi="Calibri"/>
+        </w:rPr>
+      </w:pPr>
+      <w:r>
+        <w:rPr>
+          <w:rFonts w:ascii="Calibri" w:hAnsi="Calibri"/>
+        </w:rPr>
+        <w:t>crime_minor</w:t>
+      </w:r>
+    </w:p>
+    <w:p>
+      <w:pPr>
+        <w:pStyle w:val="ListParagraph"/>
+        <w:numPr>
+          <w:ilvl w:val="0"/>
+          <w:numId w:val="6"/>
+        </w:numPr>
+        <w:rPr>
+          <w:rFonts w:ascii="Calibri" w:hAnsi="Calibri"/>
+        </w:rPr>
+      </w:pPr>
+      <w:r>
+        <w:rPr>
+          <w:rFonts w:ascii="Calibri" w:hAnsi="Calibri"/>
+        </w:rPr>
+        <w:t>crime_other</w:t>
+      </w:r>
+    </w:p>
+    <w:p>
+      <w:pPr>
+        <w:pStyle w:val="ListParagraph"/>
+        <w:numPr>
+          <w:ilvl w:val="0"/>
+          <w:numId w:val="6"/>
+        </w:numPr>
+        <w:rPr>
+          <w:rFonts w:ascii="Calibri" w:hAnsi="Calibri"/>
+        </w:rPr>
+      </w:pPr>
+      <w:r>
+        <w:rPr>
+          <w:rFonts w:ascii="Calibri" w:hAnsi="Calibri"/>
+        </w:rPr>
+        <w:t>building_graffiti</w:t>
+      </w:r>
+    </w:p>
+    <w:p>
+      <w:pPr>
+        <w:pStyle w:val="ListParagraph"/>
+        <w:numPr>
+          <w:ilvl w:val="0"/>
+          <w:numId w:val="6"/>
+        </w:numPr>
+        <w:rPr>
+          <w:rFonts w:ascii="Calibri" w:hAnsi="Calibri"/>
+        </w:rPr>
+      </w:pPr>
+      <w:r>
+        <w:rPr>
+          <w:rFonts w:ascii="Calibri" w:hAnsi="Calibri"/>
+        </w:rPr>
+        <w:t>building_vacant</w:t>
+      </w:r>
+    </w:p>
+    <w:p>
+      <w:pPr>
+        <w:pStyle w:val="ListParagraph"/>
+        <w:numPr>
+          <w:ilvl w:val="0"/>
+          <w:numId w:val="6"/>
+        </w:numPr>
+        <w:rPr>
+          <w:rFonts w:ascii="Calibri" w:hAnsi="Calibri"/>
+        </w:rPr>
+      </w:pPr>
+      <w:r>
+        <w:rPr>
+          <w:rFonts w:ascii="Calibri" w:hAnsi="Calibri"/>
+        </w:rPr>
+        <w:t>b</w:t>
+      </w:r>
+      <w:r>
+        <w:rPr>
+          <w:rFonts w:ascii="Calibri" w:hAnsi="Calibri"/>
+        </w:rPr>
+        <w:t>u</w:t>
+      </w:r>
+      <w:bookmarkStart w:id="0" w:name="_GoBack"/>
+      <w:bookmarkEnd w:id="0"/>
+      <w:r>
+        <w:rPr>
+          <w:rFonts w:ascii="Calibri" w:hAnsi="Calibri"/>
+        </w:rPr>
+        <w:t>ilding_lights</w:t>
+      </w:r>
+    </w:p>
+    <w:p>
+      <w:pPr>
+        <w:pStyle w:val="ListParagraph"/>
+        <w:numPr>
+          <w:ilvl w:val="0"/>
+          <w:numId w:val="6"/>
+        </w:numPr>
+        <w:rPr>
+          <w:rFonts w:ascii="Calibri" w:hAnsi="Calibri"/>
+        </w:rPr>
+      </w:pPr>
+      <w:r>
+        <w:rPr>
+          <w:rFonts w:ascii="Calibri" w:hAnsi="Calibri"/>
+        </w:rPr>
+        <w:t>building_sanitation</w:t>
+      </w:r>
+    </w:p>
+    <w:p>
+      <w:pPr>
+        <w:pStyle w:val="ListParagraph"/>
+        <w:numPr>
+          <w:ilvl w:val="0"/>
+          <w:numId w:val="6"/>
+        </w:numPr>
+        <w:rPr>
+          <w:rFonts w:ascii="Calibri" w:hAnsi="Calibri"/>
+        </w:rPr>
+      </w:pPr>
+      <w:r>
+        <w:rPr>
+          <w:rFonts w:ascii="Calibri" w:hAnsi="Calibri"/>
+        </w:rPr>
+        <w:t>red_light_tickets</w:t>
+      </w:r>
+    </w:p>
+    <w:p>
+      <w:pPr>
+        <w:pStyle w:val="ListParagraph"/>
+        <w:numPr>
+          <w:ilvl w:val="0"/>
+          <w:numId w:val="6"/>
+        </w:numPr>
+        <w:rPr>
+          <w:rFonts w:ascii="Calibri" w:hAnsi="Calibri"/>
+        </w:rPr>
+      </w:pPr>
+      <w:r>
+        <w:rPr>
+          <w:rFonts w:ascii="Calibri" w:hAnsi="Calibri"/>
+        </w:rPr>
+        <w:t>food_fail</w:t>
+      </w:r>
+    </w:p>
+    <w:p>
+      <w:pPr>
+        <w:pStyle w:val="ListParagraph"/>
+        <w:numPr>
+          <w:ilvl w:val="0"/>
+          <w:numId w:val="6"/>
+        </w:numPr>
+        <w:rPr>
+          <w:rFonts w:ascii="Calibri" w:hAnsi="Calibri"/>
+        </w:rPr>
+      </w:pPr>
+      <w:r>
+        <w:rPr>
+          <w:rFonts w:ascii="Calibri" w:hAnsi="Calibri"/>
+        </w:rPr>
+        <w:t>food_pass</w:t>
+      </w:r>
+    </w:p>
+    <w:p>
+      <w:pPr>
+        <w:pStyle w:val="ListParagraph"/>
+        <w:numPr>
+          <w:ilvl w:val="0"/>
+          <w:numId w:val="6"/>
+        </w:numPr>
+        <w:rPr>
+          <w:rFonts w:ascii="Calibri" w:hAnsi="Calibri"/>
+        </w:rPr>
+      </w:pPr>
+      <w:r>
+        <w:rPr>
+          <w:rFonts w:ascii="Calibri" w:hAnsi="Calibri"/>
+        </w:rPr>
+        <w:t>liquor_liscenses</w:t>
+      </w:r>
+    </w:p>
+    <w:p>
+      <w:pPr>
+        <w:rPr>
+          <w:rFonts w:ascii="Calibri" w:hAnsi="Calibri"/>
+        </w:rPr>
+      </w:pPr>
+    </w:p>
+    <w:p>
+      <w:pPr>
+        <w:jc w:val="center"/>
+        <w:rPr>
+          <w:rFonts w:ascii="Calibri" w:eastAsia="Times New Roman" w:hAnsi="Calibri"/>
+          <w:spacing w:val="3"/>
+        </w:rPr>
+      </w:pPr>
       <w:r>
         <w:rPr>
           <w:rFonts w:ascii="Calibri" w:eastAsia="Times New Roman" w:hAnsi="Calibri"/>
           <w:spacing w:val="3"/>
           <w:bdr w:val="none" w:sz="0" w:space="0" w:color="auto" w:frame="1"/>
         </w:rPr>
-        <w:t xml:space="preserve"> </w:t>
+        <w:t>Crim</w:t>
       </w:r>
       <w:r>
         <w:rPr>
@@ -4086,7 +4389,7 @@
           <w:spacing w:val="3"/>
           <w:bdr w:val="none" w:sz="0" w:space="0" w:color="auto" w:frame="1"/>
         </w:rPr>
-        <w:t>=α+βX</w:t>
+        <w:t>e</w:t>
       </w:r>
       <w:r>
         <w:rPr>
@@ -4122,7 +4425,7 @@
           <w:spacing w:val="3"/>
           <w:bdr w:val="none" w:sz="0" w:space="0" w:color="auto" w:frame="1"/>
         </w:rPr>
-        <w:t>+</w:t>
+        <w:t>=α+βX</w:t>
       </w:r>
       <w:r>
         <w:rPr>
@@ -4130,8 +4433,25 @@
           <w:i/>
           <w:iCs/>
           <w:spacing w:val="3"/>
+          <w:vertAlign w:val="subscript"/>
+        </w:rPr>
+        <w:t>t</w:t>
+      </w:r>
+      <w:r>
+        <w:rPr>
+          <w:rFonts w:ascii="Calibri" w:eastAsia="Times New Roman" w:hAnsi="Calibri"/>
+          <w:spacing w:val="3"/>
+          <w:bdr w:val="none" w:sz="0" w:space="0" w:color="auto" w:frame="1"/>
         </w:rPr>
         <w:t xml:space="preserve"> </w:t>
+      </w:r>
+      <w:r>
+        <w:rPr>
+          <w:rFonts w:ascii="Calibri" w:eastAsia="Times New Roman" w:hAnsi="Calibri"/>
+          <w:spacing w:val="3"/>
+          <w:bdr w:val="none" w:sz="0" w:space="0" w:color="auto" w:frame="1"/>
+        </w:rPr>
+        <w:t>+</w:t>
       </w:r>
       <w:r>
         <w:rPr>
@@ -4140,7 +4460,7 @@
           <w:iCs/>
           <w:spacing w:val="3"/>
         </w:rPr>
-        <w:t>ϵ</w:t>
+        <w:t xml:space="preserve"> </w:t>
       </w:r>
       <w:r>
         <w:rPr>
@@ -4148,158 +4468,8 @@
           <w:i/>
           <w:iCs/>
           <w:spacing w:val="3"/>
-          <w:vertAlign w:val="subscript"/>
-        </w:rPr>
-        <w:t>t</w:t>
-      </w:r>
-      <w:r>
-        <w:rPr>
-          <w:rFonts w:ascii="Calibri" w:eastAsia="Times New Roman" w:hAnsi="Calibri"/>
-          <w:spacing w:val="3"/>
-        </w:rPr>
-        <w:t>​​</w:t>
-      </w:r>
-    </w:p>
-    <w:p>
-      <w:pPr>
-        <w:jc w:val="center"/>
-        <w:rPr>
-          <w:rFonts w:ascii="Calibri" w:eastAsia="Times New Roman" w:hAnsi="Calibri"/>
-          <w:spacing w:val="3"/>
-        </w:rPr>
-      </w:pPr>
-    </w:p>
-    <w:p>
-      <w:pPr>
-        <w:rPr>
-          <w:rFonts w:ascii="Calibri" w:eastAsia="Times New Roman" w:hAnsi="Calibri"/>
-          <w:spacing w:val="3"/>
-        </w:rPr>
-      </w:pPr>
-      <w:r>
-        <w:rPr>
-          <w:rFonts w:ascii="Calibri" w:eastAsia="Times New Roman" w:hAnsi="Calibri"/>
-          <w:spacing w:val="3"/>
-        </w:rPr>
-        <w:t>Next</w:t>
-      </w:r>
-      <w:r>
-        <w:rPr>
-          <w:rFonts w:ascii="Calibri" w:eastAsia="Times New Roman" w:hAnsi="Calibri"/>
-          <w:spacing w:val="3"/>
-        </w:rPr>
-        <w:t>,</w:t>
-      </w:r>
-      <w:r>
-        <w:rPr>
-          <w:rFonts w:ascii="Calibri" w:eastAsia="Times New Roman" w:hAnsi="Calibri"/>
-          <w:spacing w:val="3"/>
-        </w:rPr>
-        <w:t xml:space="preserve"> I wil</w:t>
-      </w:r>
-      <w:r>
-        <w:rPr>
-          <w:rFonts w:ascii="Calibri" w:eastAsia="Times New Roman" w:hAnsi="Calibri"/>
-          <w:spacing w:val="3"/>
-        </w:rPr>
-        <w:t xml:space="preserve">l add </w:t>
-      </w:r>
-      <w:r>
-        <w:rPr>
-          <w:rFonts w:ascii="Calibri" w:eastAsia="Times New Roman" w:hAnsi="Calibri"/>
-          <w:spacing w:val="3"/>
-        </w:rPr>
-        <w:t xml:space="preserve">spatial weights to my model by </w:t>
-      </w:r>
-      <w:r>
-        <w:rPr>
-          <w:rFonts w:ascii="Calibri" w:eastAsia="Times New Roman" w:hAnsi="Calibri"/>
-          <w:spacing w:val="3"/>
-        </w:rPr>
-        <w:t>spatially la</w:t>
-      </w:r>
-      <w:r>
-        <w:rPr>
-          <w:rFonts w:ascii="Calibri" w:eastAsia="Times New Roman" w:hAnsi="Calibri"/>
-          <w:spacing w:val="3"/>
-        </w:rPr>
-        <w:t>gging my exogenous regressors.</w:t>
-      </w:r>
-      <w:r>
-        <w:rPr>
-          <w:rFonts w:ascii="Calibri" w:eastAsia="Times New Roman" w:hAnsi="Calibri"/>
-          <w:spacing w:val="3"/>
-        </w:rPr>
-        <w:t xml:space="preserve">  Now</w:t>
-      </w:r>
-      <w:r>
-        <w:rPr>
-          <w:rFonts w:ascii="Calibri" w:eastAsia="Times New Roman" w:hAnsi="Calibri"/>
-          <w:spacing w:val="3"/>
-        </w:rPr>
-        <w:t>,</w:t>
-      </w:r>
-      <w:r>
-        <w:rPr>
-          <w:rFonts w:ascii="Calibri" w:eastAsia="Times New Roman" w:hAnsi="Calibri"/>
-          <w:spacing w:val="3"/>
-        </w:rPr>
-        <w:t xml:space="preserve"> each observation is the count of events that happened during time period </w:t>
-      </w:r>
-      <w:r>
-        <w:rPr>
-          <w:rFonts w:ascii="Calibri" w:eastAsia="Times New Roman" w:hAnsi="Calibri"/>
-          <w:i/>
-          <w:spacing w:val="3"/>
-        </w:rPr>
-        <w:t>t</w:t>
-      </w:r>
-      <w:r>
-        <w:rPr>
-          <w:rFonts w:ascii="Calibri" w:eastAsia="Times New Roman" w:hAnsi="Calibri"/>
-          <w:spacing w:val="3"/>
-        </w:rPr>
-        <w:t xml:space="preserve"> in region </w:t>
-      </w:r>
-      <w:r>
-        <w:rPr>
-          <w:rFonts w:ascii="Calibri" w:eastAsia="Times New Roman" w:hAnsi="Calibri"/>
-          <w:i/>
-          <w:spacing w:val="3"/>
-        </w:rPr>
-        <w:t>i</w:t>
-      </w:r>
-    </w:p>
-    <w:p>
-      <w:pPr>
-        <w:rPr>
-          <w:rFonts w:ascii="Calibri" w:eastAsia="Times New Roman" w:hAnsi="Calibri"/>
-          <w:spacing w:val="3"/>
-        </w:rPr>
-      </w:pPr>
-    </w:p>
-    <w:p>
-      <w:pPr>
-        <w:jc w:val="center"/>
-        <w:rPr>
-          <w:rFonts w:ascii="Calibri" w:eastAsia="Times New Roman" w:hAnsi="Calibri"/>
-        </w:rPr>
-      </w:pPr>
-      <w:r>
-        <w:rPr>
-          <w:rFonts w:ascii="Calibri" w:eastAsia="Times New Roman" w:hAnsi="Calibri"/>
-          <w:spacing w:val="3"/>
-          <w:bdr w:val="none" w:sz="0" w:space="0" w:color="auto" w:frame="1"/>
-        </w:rPr>
-        <w:t>Crim</w:t>
-      </w:r>
-      <w:r>
-        <w:rPr>
-          <w:rFonts w:ascii="Calibri" w:eastAsia="Times New Roman" w:hAnsi="Calibri"/>
-          <w:spacing w:val="3"/>
-          <w:bdr w:val="none" w:sz="0" w:space="0" w:color="auto" w:frame="1"/>
-        </w:rPr>
-        <w:t>e</w:t>
+        </w:rPr>
+        <w:t>ϵ</w:t>
       </w:r>
       <w:r>
         <w:rPr>
@@ -4309,7 +4479,169 @@
           <w:spacing w:val="3"/>
           <w:vertAlign w:val="subscript"/>
         </w:rPr>
-        <w:t xml:space="preserve"> </w:t>
+        <w:t>t</w:t>
+      </w:r>
+      <w:r>
+        <w:rPr>
+          <w:rFonts w:ascii="Calibri" w:eastAsia="Times New Roman" w:hAnsi="Calibri"/>
+          <w:spacing w:val="3"/>
+        </w:rPr>
+        <w:t>​​</w:t>
+      </w:r>
+    </w:p>
+    <w:p>
+      <w:pPr>
+        <w:rPr>
+          <w:rFonts w:ascii="Calibri" w:eastAsia="Times New Roman" w:hAnsi="Calibri"/>
+          <w:spacing w:val="3"/>
+        </w:rPr>
+      </w:pPr>
+    </w:p>
+    <w:p>
+      <w:pPr>
+        <w:rPr>
+          <w:rFonts w:ascii="Calibri" w:eastAsia="Times New Roman" w:hAnsi="Calibri"/>
+          <w:spacing w:val="3"/>
+        </w:rPr>
+      </w:pPr>
+      <w:r>
+        <w:rPr>
+          <w:rFonts w:ascii="Calibri" w:eastAsia="Times New Roman" w:hAnsi="Calibri"/>
+          <w:spacing w:val="3"/>
+        </w:rPr>
+        <w:t>Next</w:t>
+      </w:r>
+      <w:r>
+        <w:rPr>
+          <w:rFonts w:ascii="Calibri" w:eastAsia="Times New Roman" w:hAnsi="Calibri"/>
+          <w:spacing w:val="3"/>
+        </w:rPr>
+        <w:t>,</w:t>
+      </w:r>
+      <w:r>
+        <w:rPr>
+          <w:rFonts w:ascii="Calibri" w:eastAsia="Times New Roman" w:hAnsi="Calibri"/>
+          <w:spacing w:val="3"/>
+        </w:rPr>
+        <w:t xml:space="preserve"> I wil</w:t>
+      </w:r>
+      <w:r>
+        <w:rPr>
+          <w:rFonts w:ascii="Calibri" w:eastAsia="Times New Roman" w:hAnsi="Calibri"/>
+          <w:spacing w:val="3"/>
+        </w:rPr>
+        <w:t xml:space="preserve">l add </w:t>
+      </w:r>
+      <w:r>
+        <w:rPr>
+          <w:rFonts w:ascii="Calibri" w:eastAsia="Times New Roman" w:hAnsi="Calibri"/>
+          <w:spacing w:val="3"/>
+        </w:rPr>
+        <w:t xml:space="preserve">spatial weights to my model by </w:t>
+      </w:r>
+      <w:r>
+        <w:rPr>
+          <w:rFonts w:ascii="Calibri" w:eastAsia="Times New Roman" w:hAnsi="Calibri"/>
+          <w:spacing w:val="3"/>
+        </w:rPr>
+        <w:t>spatially la</w:t>
+      </w:r>
+      <w:r>
+        <w:rPr>
+          <w:rFonts w:ascii="Calibri" w:eastAsia="Times New Roman" w:hAnsi="Calibri"/>
+          <w:spacing w:val="3"/>
+        </w:rPr>
+        <w:t>gging my exogenous regressors.</w:t>
+      </w:r>
+      <w:r>
+        <w:rPr>
+          <w:rFonts w:ascii="Calibri" w:eastAsia="Times New Roman" w:hAnsi="Calibri"/>
+          <w:spacing w:val="3"/>
+        </w:rPr>
+        <w:t xml:space="preserve">  Now</w:t>
+      </w:r>
+      <w:r>
+        <w:rPr>
+          <w:rFonts w:ascii="Calibri" w:eastAsia="Times New Roman" w:hAnsi="Calibri"/>
+          <w:spacing w:val="3"/>
+        </w:rPr>
+        <w:t>,</w:t>
+      </w:r>
+      <w:r>
+        <w:rPr>
+          <w:rFonts w:ascii="Calibri" w:eastAsia="Times New Roman" w:hAnsi="Calibri"/>
+          <w:spacing w:val="3"/>
+        </w:rPr>
+        <w:t xml:space="preserve"> each observation is the count of events</w:t>
+      </w:r>
+      <w:r>
+        <w:rPr>
+          <w:rFonts w:ascii="Calibri" w:eastAsia="Times New Roman" w:hAnsi="Calibri"/>
+          <w:spacing w:val="3"/>
+        </w:rPr>
+        <w:t xml:space="preserve"> (listed above)</w:t>
+      </w:r>
+      <w:r>
+        <w:rPr>
+          <w:rFonts w:ascii="Calibri" w:eastAsia="Times New Roman" w:hAnsi="Calibri"/>
+          <w:spacing w:val="3"/>
+        </w:rPr>
+        <w:t xml:space="preserve"> that happened during time period </w:t>
+      </w:r>
+      <w:r>
+        <w:rPr>
+          <w:rFonts w:ascii="Calibri" w:eastAsia="Times New Roman" w:hAnsi="Calibri"/>
+          <w:i/>
+          <w:spacing w:val="3"/>
+        </w:rPr>
+        <w:t>t</w:t>
+      </w:r>
+      <w:r>
+        <w:rPr>
+          <w:rFonts w:ascii="Calibri" w:eastAsia="Times New Roman" w:hAnsi="Calibri"/>
+          <w:spacing w:val="3"/>
+        </w:rPr>
+        <w:t xml:space="preserve"> in region </w:t>
+      </w:r>
+      <w:r>
+        <w:rPr>
+          <w:rFonts w:ascii="Calibri" w:eastAsia="Times New Roman" w:hAnsi="Calibri"/>
+          <w:i/>
+          <w:spacing w:val="3"/>
+        </w:rPr>
+        <w:t>i</w:t>
+      </w:r>
+    </w:p>
+    <w:p>
+      <w:pPr>
+        <w:rPr>
+          <w:rFonts w:ascii="Calibri" w:eastAsia="Times New Roman" w:hAnsi="Calibri"/>
+          <w:spacing w:val="3"/>
+        </w:rPr>
+      </w:pPr>
+    </w:p>
+    <w:p>
+      <w:pPr>
+        <w:jc w:val="center"/>
+        <w:rPr>
+          <w:rFonts w:ascii="Calibri" w:eastAsia="Times New Roman" w:hAnsi="Calibri"/>
+        </w:rPr>
+      </w:pPr>
+      <w:r>
+        <w:rPr>
+          <w:rFonts w:ascii="Calibri" w:eastAsia="Times New Roman" w:hAnsi="Calibri"/>
+          <w:spacing w:val="3"/>
+          <w:bdr w:val="none" w:sz="0" w:space="0" w:color="auto" w:frame="1"/>
+        </w:rPr>
+        <w:t>Crim</w:t>
+      </w:r>
+      <w:r>
+        <w:rPr>
+          <w:rFonts w:ascii="Calibri" w:eastAsia="Times New Roman" w:hAnsi="Calibri"/>
+          <w:spacing w:val="3"/>
+          <w:bdr w:val="none" w:sz="0" w:space="0" w:color="auto" w:frame="1"/>
+        </w:rPr>
+        <w:t>e</w:t>
       </w:r>
       <w:r>
         <w:rPr>
@@ -4319,7 +4651,7 @@
           <w:spacing w:val="3"/>
           <w:vertAlign w:val="subscript"/>
         </w:rPr>
-        <w:t>i</w:t>
+        <w:t xml:space="preserve"> i</w:t>
       </w:r>
       <w:r>
         <w:rPr>
@@ -4347,7 +4679,7 @@
           <w:spacing w:val="3"/>
           <w:vertAlign w:val="subscript"/>
         </w:rPr>
-        <w:t xml:space="preserve"> </w:t>
+        <w:t xml:space="preserve"> i</w:t>
       </w:r>
       <w:r>
         <w:rPr>
@@ -4357,7 +4689,7 @@
           <w:spacing w:val="3"/>
           <w:vertAlign w:val="subscript"/>
         </w:rPr>
-        <w:t>i</w:t>
+        <w:t>t</w:t>
       </w:r>
       <w:r>
         <w:rPr>
@@ -4367,7 +4699,15 @@
           <w:spacing w:val="3"/>
           <w:vertAlign w:val="subscript"/>
         </w:rPr>
-        <w:t>t</w:t>
+        <w:t xml:space="preserve"> </w:t>
+      </w:r>
+      <w:r>
+        <w:rPr>
+          <w:rFonts w:ascii="Calibri" w:eastAsia="Times New Roman" w:hAnsi="Calibri"/>
+          <w:spacing w:val="3"/>
+          <w:bdr w:val="none" w:sz="0" w:space="0" w:color="auto" w:frame="1"/>
+        </w:rPr>
+        <w:t>+δ∑w</w:t>
       </w:r>
       <w:r>
         <w:rPr>
@@ -4377,15 +4717,7 @@
           <w:spacing w:val="3"/>
           <w:vertAlign w:val="subscript"/>
         </w:rPr>
-        <w:t xml:space="preserve"> </w:t>
-      </w:r>
-      <w:r>
-        <w:rPr>
-          <w:rFonts w:ascii="Calibri" w:eastAsia="Times New Roman" w:hAnsi="Calibri"/>
-          <w:spacing w:val="3"/>
-          <w:bdr w:val="none" w:sz="0" w:space="0" w:color="auto" w:frame="1"/>
-        </w:rPr>
-        <w:t>+δ∑w</w:t>
+        <w:t xml:space="preserve"> ji</w:t>
       </w:r>
       <w:r>
         <w:rPr>
@@ -4395,7 +4727,15 @@
           <w:spacing w:val="3"/>
           <w:vertAlign w:val="subscript"/>
         </w:rPr>
-        <w:t xml:space="preserve"> j</w:t>
+        <w:t>t</w:t>
+      </w:r>
+      <w:r>
+        <w:rPr>
+          <w:rFonts w:ascii="Calibri" w:eastAsia="Times New Roman" w:hAnsi="Calibri"/>
+          <w:spacing w:val="3"/>
+          <w:bdr w:val="none" w:sz="0" w:space="0" w:color="auto" w:frame="1"/>
+        </w:rPr>
+        <w:t>X</w:t>
       </w:r>
       <w:r>
         <w:rPr>
@@ -4405,7 +4745,7 @@
           <w:spacing w:val="3"/>
           <w:vertAlign w:val="subscript"/>
         </w:rPr>
-        <w:t>i</w:t>
+        <w:t xml:space="preserve"> i</w:t>
       </w:r>
       <w:r>
         <w:rPr>
@@ -4423,7 +4763,15 @@
           <w:spacing w:val="3"/>
           <w:bdr w:val="none" w:sz="0" w:space="0" w:color="auto" w:frame="1"/>
         </w:rPr>
-        <w:t>X</w:t>
+        <w:t xml:space="preserve"> </w:t>
+      </w:r>
+      <w:r>
+        <w:rPr>
+          <w:rFonts w:ascii="Calibri" w:eastAsia="Times New Roman" w:hAnsi="Calibri"/>
+          <w:spacing w:val="3"/>
+          <w:bdr w:val="none" w:sz="0" w:space="0" w:color="auto" w:frame="1"/>
+        </w:rPr>
+        <w:t>′+ϵ</w:t>
       </w:r>
       <w:r>
         <w:rPr>
@@ -4433,7 +4781,7 @@
           <w:spacing w:val="3"/>
           <w:vertAlign w:val="subscript"/>
         </w:rPr>
-        <w:t xml:space="preserve"> </w:t>
+        <w:t xml:space="preserve"> i</w:t>
       </w:r>
       <w:r>
         <w:rPr>
@@ -4443,7 +4791,27 @@
           <w:spacing w:val="3"/>
           <w:vertAlign w:val="subscript"/>
         </w:rPr>
-        <w:t>i</w:t>
+        <w:t>t</w:t>
+      </w:r>
+    </w:p>
+    <w:p>
+      <w:pPr>
+        <w:rPr>
+          <w:rFonts w:ascii="Calibri" w:eastAsia="Times New Roman" w:hAnsi="Calibri"/>
+        </w:rPr>
+      </w:pPr>
+    </w:p>
+    <w:p>
+      <w:pPr>
+        <w:rPr>
+          <w:rFonts w:ascii="Calibri" w:hAnsi="Calibri"/>
+        </w:rPr>
+      </w:pPr>
+      <w:r>
+        <w:rPr>
+          <w:rFonts w:ascii="Calibri" w:hAnsi="Calibri"/>
+        </w:rPr>
+        <w:t>In this model w</w:t>
       </w:r>
       <w:r>
         <w:rPr>
@@ -4453,23 +4821,7 @@
           <w:spacing w:val="3"/>
           <w:vertAlign w:val="subscript"/>
         </w:rPr>
-        <w:t>t</w:t>
-      </w:r>
-      <w:r>
-        <w:rPr>
-          <w:rFonts w:ascii="Calibri" w:eastAsia="Times New Roman" w:hAnsi="Calibri"/>
-          <w:spacing w:val="3"/>
-          <w:bdr w:val="none" w:sz="0" w:space="0" w:color="auto" w:frame="1"/>
-        </w:rPr>
-        <w:t xml:space="preserve"> </w:t>
-      </w:r>
-      <w:r>
-        <w:rPr>
-          <w:rFonts w:ascii="Calibri" w:eastAsia="Times New Roman" w:hAnsi="Calibri"/>
-          <w:spacing w:val="3"/>
-          <w:bdr w:val="none" w:sz="0" w:space="0" w:color="auto" w:frame="1"/>
-        </w:rPr>
-        <w:t>′+ϵ</w:t>
+        <w:t xml:space="preserve"> ij</w:t>
       </w:r>
       <w:r>
         <w:rPr>
@@ -4479,7 +4831,7 @@
           <w:spacing w:val="3"/>
           <w:vertAlign w:val="subscript"/>
         </w:rPr>
-        <w:t xml:space="preserve"> </w:t>
+        <w:t>t</w:t>
       </w:r>
       <w:r>
         <w:rPr>
@@ -4489,37 +4841,79 @@
           <w:spacing w:val="3"/>
           <w:vertAlign w:val="subscript"/>
         </w:rPr>
+        <w:t xml:space="preserve"> </w:t>
+      </w:r>
+      <w:r>
+        <w:rPr>
+          <w:rFonts w:ascii="Calibri" w:hAnsi="Calibri"/>
+        </w:rPr>
+        <w:t>is a spatial weight matrix.</w:t>
+      </w:r>
+      <w:r>
+        <w:rPr>
+          <w:rFonts w:ascii="Calibri" w:hAnsi="Calibri"/>
+        </w:rPr>
+        <w:t xml:space="preserve">  </w:t>
+      </w:r>
+      <w:r>
+        <w:rPr>
+          <w:rFonts w:ascii="Calibri" w:hAnsi="Calibri"/>
+        </w:rPr>
+        <w:t>Spatial weights are</w:t>
+      </w:r>
+      <w:r>
+        <w:rPr>
+          <w:rFonts w:ascii="Calibri" w:hAnsi="Calibri"/>
+        </w:rPr>
+        <w:t xml:space="preserve"> mathematical structures used to represent </w:t>
+      </w:r>
+      <w:r>
+        <w:rPr>
+          <w:rFonts w:ascii="Calibri" w:hAnsi="Calibri"/>
+        </w:rPr>
+        <w:t xml:space="preserve">spatial relationships.  Given two </w:t>
+      </w:r>
+      <w:r>
+        <w:rPr>
+          <w:rFonts w:ascii="Calibri" w:hAnsi="Calibri"/>
+        </w:rPr>
+        <w:t xml:space="preserve">locations </w:t>
+      </w:r>
+      <w:r>
+        <w:rPr>
+          <w:rFonts w:ascii="Calibri" w:hAnsi="Calibri"/>
+          <w:i/>
+        </w:rPr>
         <w:t>i</w:t>
       </w:r>
       <w:r>
         <w:rPr>
+          <w:rFonts w:ascii="Calibri" w:hAnsi="Calibri"/>
+        </w:rPr>
+        <w:t xml:space="preserve"> and </w:t>
+      </w:r>
+      <w:r>
+        <w:rPr>
+          <w:rFonts w:ascii="Calibri" w:hAnsi="Calibri"/>
+          <w:i/>
+        </w:rPr>
+        <w:t>j</w:t>
+      </w:r>
+      <w:r>
+        <w:rPr>
+          <w:rFonts w:ascii="Calibri" w:hAnsi="Calibri"/>
+        </w:rPr>
+        <w:t xml:space="preserve">, a spatial weight </w:t>
+      </w:r>
+      <w:r>
+        <w:rPr>
+          <w:rStyle w:val="mord"/>
           <w:rFonts w:ascii="Calibri" w:eastAsia="Times New Roman" w:hAnsi="Calibri"/>
           <w:i/>
           <w:iCs/>
           <w:spacing w:val="3"/>
-          <w:vertAlign w:val="subscript"/>
-        </w:rPr>
-        <w:t>t</w:t>
-      </w:r>
-    </w:p>
-    <w:p>
-      <w:pPr>
-        <w:rPr>
-          <w:rFonts w:ascii="Calibri" w:eastAsia="Times New Roman" w:hAnsi="Calibri"/>
-        </w:rPr>
-      </w:pPr>
-    </w:p>
-    <w:p>
-      <w:pPr>
-        <w:rPr>
-          <w:rFonts w:ascii="Calibri" w:hAnsi="Calibri"/>
-        </w:rPr>
-      </w:pPr>
-      <w:r>
-        <w:rPr>
-          <w:rFonts w:ascii="Calibri" w:hAnsi="Calibri"/>
-        </w:rPr>
-        <w:t>In this model w</w:t>
+        </w:rPr>
+        <w:t>w</w:t>
       </w:r>
       <w:r>
         <w:rPr>
@@ -4529,17 +4923,203 @@
           <w:spacing w:val="3"/>
           <w:vertAlign w:val="subscript"/>
         </w:rPr>
+        <w:t>ij</w:t>
+      </w:r>
+      <w:r>
+        <w:rPr>
+          <w:rFonts w:ascii="Calibri" w:hAnsi="Calibri"/>
+        </w:rPr>
+        <w:t xml:space="preserve"> is a defined geographic relationship between the locations.  In many </w:t>
+      </w:r>
+      <w:r>
+        <w:rPr>
+          <w:rFonts w:ascii="Calibri" w:hAnsi="Calibri"/>
+        </w:rPr>
+        <w:t>cases,</w:t>
+      </w:r>
+      <w:r>
+        <w:rPr>
+          <w:rFonts w:ascii="Calibri" w:hAnsi="Calibri"/>
+        </w:rPr>
+        <w:t xml:space="preserve"> it is some measure of </w:t>
+      </w:r>
+      <w:r>
+        <w:rPr>
+          <w:rFonts w:ascii="Calibri" w:hAnsi="Calibri"/>
+        </w:rPr>
+        <w:t xml:space="preserve">proximity.  </w:t>
+      </w:r>
+      <w:r>
+        <w:rPr>
+          <w:rFonts w:ascii="Calibri" w:hAnsi="Calibri"/>
+        </w:rPr>
+        <w:t xml:space="preserve">I decided to use the </w:t>
+      </w:r>
+      <w:r>
+        <w:rPr>
+          <w:rFonts w:ascii="Calibri" w:hAnsi="Calibri"/>
+          <w:i/>
+        </w:rPr>
+        <w:t>Queen Weight</w:t>
+      </w:r>
+      <w:r>
+        <w:rPr>
+          <w:rFonts w:ascii="Calibri" w:hAnsi="Calibri"/>
+        </w:rPr>
+        <w:t xml:space="preserve"> which reflect</w:t>
+      </w:r>
+      <w:r>
+        <w:rPr>
+          <w:rFonts w:ascii="Calibri" w:hAnsi="Calibri"/>
+        </w:rPr>
+        <w:t>e</w:t>
+      </w:r>
+      <w:r>
+        <w:rPr>
+          <w:rFonts w:ascii="Calibri" w:hAnsi="Calibri"/>
+        </w:rPr>
+        <w:t>d adjacencies with a binary indicator.  Other possible weighting schemes include, rook weights, bishop weights</w:t>
+      </w:r>
+      <w:r>
+        <w:rPr>
+          <w:rFonts w:ascii="Calibri" w:hAnsi="Calibri"/>
+        </w:rPr>
+        <w:t xml:space="preserve">, distances, k-nearest </w:t>
+      </w:r>
+      <w:r>
+        <w:rPr>
+          <w:rFonts w:ascii="Calibri" w:hAnsi="Calibri"/>
+        </w:rPr>
+        <w:t>neighbor</w:t>
+      </w:r>
+      <w:r>
+        <w:rPr>
+          <w:rFonts w:ascii="Calibri" w:hAnsi="Calibri"/>
+        </w:rPr>
+        <w:t xml:space="preserve"> weights.  </w:t>
+      </w:r>
+      <w:r>
+        <w:rPr>
+          <w:rFonts w:ascii="Calibri" w:hAnsi="Calibri"/>
+        </w:rPr>
+        <w:t>Essentially what the spatial weight does is average the observations for the surrounding regions and includes the result as a variable in the regression.</w:t>
+      </w:r>
+      <w:r>
+        <w:rPr>
+          <w:rFonts w:ascii="Calibri" w:hAnsi="Calibri"/>
+        </w:rPr>
         <w:t xml:space="preserve"> </w:t>
       </w:r>
       <w:r>
         <w:rPr>
+          <w:rFonts w:ascii="Calibri" w:hAnsi="Calibri"/>
+        </w:rPr>
+        <w:t xml:space="preserve"> </w:t>
+      </w:r>
+      <w:r>
+        <w:rPr>
+          <w:rFonts w:ascii="Calibri" w:hAnsi="Calibri"/>
+        </w:rPr>
+        <w:t>In the maps below I present the previous boundaries I had with a line connecting each shape to its neighbor.</w:t>
+      </w:r>
+      <w:r>
+        <w:rPr>
+          <w:rFonts w:ascii="Calibri" w:hAnsi="Calibri"/>
+        </w:rPr>
+        <w:t xml:space="preserve"> </w:t>
+      </w:r>
+    </w:p>
+    <w:p>
+      <w:pPr>
+        <w:rPr>
+          <w:rFonts w:ascii="Calibri" w:hAnsi="Calibri"/>
+        </w:rPr>
+      </w:pPr>
+    </w:p>
+    <w:p>
+      <w:pPr>
+        <w:rPr>
+          <w:rFonts w:ascii="Calibri" w:hAnsi="Calibri"/>
+        </w:rPr>
+      </w:pPr>
+      <w:r>
+        <w:rPr>
+          <w:rFonts w:ascii="Calibri" w:hAnsi="Calibri"/>
+        </w:rPr>
+        <w:t>Lastly,</w:t>
+      </w:r>
+      <w:r>
+        <w:rPr>
+          <w:rFonts w:ascii="Calibri" w:hAnsi="Calibri"/>
+        </w:rPr>
+        <w:t xml:space="preserve"> I will try a model that will also spatially lag </w:t>
+      </w:r>
+      <w:r>
+        <w:rPr>
+          <w:rFonts w:ascii="Calibri" w:hAnsi="Calibri"/>
+        </w:rPr>
+        <w:t xml:space="preserve">my </w:t>
+      </w:r>
+      <w:r>
+        <w:rPr>
+          <w:rFonts w:ascii="Calibri" w:hAnsi="Calibri"/>
+        </w:rPr>
+        <w:t>endogenous</w:t>
+      </w:r>
+      <w:r>
+        <w:rPr>
+          <w:rFonts w:ascii="Calibri" w:hAnsi="Calibri"/>
+        </w:rPr>
+        <w:t xml:space="preserve"> variable</w:t>
+      </w:r>
+      <w:r>
+        <w:rPr>
+          <w:rFonts w:ascii="Calibri" w:hAnsi="Calibri"/>
+        </w:rPr>
+        <w:t xml:space="preserve"> of neighboring regions</w:t>
+      </w:r>
+      <w:r>
+        <w:rPr>
+          <w:rFonts w:ascii="Calibri" w:hAnsi="Calibri"/>
+        </w:rPr>
+        <w:t xml:space="preserve">. </w:t>
+      </w:r>
+      <w:r>
+        <w:rPr>
+          <w:rFonts w:ascii="Calibri" w:hAnsi="Calibri"/>
+        </w:rPr>
+        <w:t xml:space="preserve"> </w:t>
+      </w:r>
+      <w:r>
+        <w:rPr>
+          <w:rFonts w:ascii="Calibri" w:hAnsi="Calibri"/>
+        </w:rPr>
+        <w:t>This model looks like this</w:t>
+      </w:r>
+    </w:p>
+    <w:p>
+      <w:pPr>
+        <w:rPr>
+          <w:rFonts w:ascii="Calibri" w:hAnsi="Calibri"/>
+        </w:rPr>
+      </w:pPr>
+    </w:p>
+    <w:p>
+      <w:pPr>
+        <w:jc w:val="center"/>
+        <w:rPr>
+          <w:rFonts w:ascii="Calibri" w:eastAsia="Times New Roman" w:hAnsi="Calibri"/>
+        </w:rPr>
+      </w:pPr>
+      <w:r>
+        <w:rPr>
+          <w:rStyle w:val="mord"/>
           <w:rFonts w:ascii="Calibri" w:eastAsia="Times New Roman" w:hAnsi="Calibri"/>
           <w:i/>
           <w:iCs/>
           <w:spacing w:val="3"/>
-          <w:vertAlign w:val="subscript"/>
-        </w:rPr>
-        <w:t>i</w:t>
+        </w:rPr>
+        <w:t>Crime</w:t>
       </w:r>
       <w:r>
         <w:rPr>
@@ -4549,7 +5129,7 @@
           <w:spacing w:val="3"/>
           <w:vertAlign w:val="subscript"/>
         </w:rPr>
-        <w:t>j</w:t>
+        <w:t>i</w:t>
       </w:r>
       <w:r>
         <w:rPr>
@@ -4563,75 +5143,37 @@
       </w:r>
       <w:r>
         <w:rPr>
+          <w:rStyle w:val="mord"/>
           <w:rFonts w:ascii="Calibri" w:eastAsia="Times New Roman" w:hAnsi="Calibri"/>
           <w:i/>
           <w:iCs/>
           <w:spacing w:val="3"/>
-          <w:vertAlign w:val="subscript"/>
         </w:rPr>
         <w:t xml:space="preserve"> </w:t>
       </w:r>
       <w:r>
         <w:rPr>
-          <w:rFonts w:ascii="Calibri" w:hAnsi="Calibri"/>
-        </w:rPr>
-        <w:t>is a spatial weight matrix.</w:t>
-      </w:r>
-      <w:r>
-        <w:rPr>
-          <w:rFonts w:ascii="Calibri" w:hAnsi="Calibri"/>
-        </w:rPr>
-        <w:t xml:space="preserve">  </w:t>
-      </w:r>
-      <w:r>
-        <w:rPr>
-          <w:rFonts w:ascii="Calibri" w:hAnsi="Calibri"/>
-        </w:rPr>
-        <w:t>Spatial weights are</w:t>
-      </w:r>
-      <w:r>
-        <w:rPr>
-          <w:rFonts w:ascii="Calibri" w:hAnsi="Calibri"/>
-        </w:rPr>
-        <w:t xml:space="preserve"> mathematical structures used to represent </w:t>
-      </w:r>
-      <w:r>
-        <w:rPr>
-          <w:rFonts w:ascii="Calibri" w:hAnsi="Calibri"/>
-        </w:rPr>
-        <w:t xml:space="preserve">spatial relationships.  Given two </w:t>
-      </w:r>
-      <w:r>
-        <w:rPr>
-          <w:rFonts w:ascii="Calibri" w:hAnsi="Calibri"/>
-        </w:rPr>
-        <w:t xml:space="preserve">locations </w:t>
-      </w:r>
-      <w:r>
-        <w:rPr>
-          <w:rFonts w:ascii="Calibri" w:hAnsi="Calibri"/>
-          <w:i/>
-        </w:rPr>
-        <w:t>i</w:t>
-      </w:r>
-      <w:r>
-        <w:rPr>
-          <w:rFonts w:ascii="Calibri" w:hAnsi="Calibri"/>
-        </w:rPr>
-        <w:t xml:space="preserve"> and </w:t>
-      </w:r>
-      <w:r>
-        <w:rPr>
-          <w:rFonts w:ascii="Calibri" w:hAnsi="Calibri"/>
-          <w:i/>
-        </w:rPr>
-        <w:t>j</w:t>
-      </w:r>
-      <w:r>
-        <w:rPr>
-          <w:rFonts w:ascii="Calibri" w:hAnsi="Calibri"/>
-        </w:rPr>
-        <w:t xml:space="preserve">, a spatial weight </w:t>
+          <w:rStyle w:val="fontsize-ensurer"/>
+          <w:rFonts w:ascii="Calibri" w:eastAsia="Times New Roman" w:hAnsi="Calibri"/>
+          <w:spacing w:val="3"/>
+        </w:rPr>
+        <w:t>​</w:t>
+      </w:r>
+      <w:r>
+        <w:rPr>
+          <w:rStyle w:val="baseline-fix"/>
+          <w:rFonts w:ascii="Calibri" w:eastAsia="Times New Roman" w:hAnsi="Calibri"/>
+          <w:spacing w:val="3"/>
+        </w:rPr>
+        <w:t>​</w:t>
+      </w:r>
+      <w:r>
+        <w:rPr>
+          <w:rStyle w:val="mrel"/>
+          <w:rFonts w:ascii="Calibri" w:eastAsia="Times New Roman" w:hAnsi="Calibri"/>
+          <w:spacing w:val="3"/>
+        </w:rPr>
+        <w:t>=</w:t>
       </w:r>
       <w:r>
         <w:rPr>
@@ -4641,17 +5183,33 @@
           <w:iCs/>
           <w:spacing w:val="3"/>
         </w:rPr>
-        <w:t>w</w:t>
-      </w:r>
-      <w:r>
-        <w:rPr>
+        <w:t>α</w:t>
+      </w:r>
+      <w:r>
+        <w:rPr>
+          <w:rStyle w:val="mbin"/>
+          <w:rFonts w:ascii="Calibri" w:eastAsia="Times New Roman" w:hAnsi="Calibri"/>
+          <w:spacing w:val="3"/>
+        </w:rPr>
+        <w:t>+</w:t>
+      </w:r>
+      <w:r>
+        <w:rPr>
+          <w:rStyle w:val="mord"/>
           <w:rFonts w:ascii="Calibri" w:eastAsia="Times New Roman" w:hAnsi="Calibri"/>
           <w:i/>
           <w:iCs/>
           <w:spacing w:val="3"/>
-          <w:vertAlign w:val="subscript"/>
-        </w:rPr>
-        <w:t>i</w:t>
+        </w:rPr>
+        <w:t>λ</w:t>
+      </w:r>
+      <w:r>
+        <w:rPr>
+          <w:rStyle w:val="fontsize-ensurer"/>
+          <w:rFonts w:ascii="Calibri" w:eastAsia="Times New Roman" w:hAnsi="Calibri"/>
+          <w:spacing w:val="3"/>
+        </w:rPr>
+        <w:t>​</w:t>
       </w:r>
       <w:r>
         <w:rPr>
@@ -4661,194 +5219,32 @@
           <w:spacing w:val="3"/>
           <w:vertAlign w:val="subscript"/>
         </w:rPr>
-        <w:t>j</w:t>
-      </w:r>
-      <w:r>
-        <w:rPr>
-          <w:rFonts w:ascii="Calibri" w:hAnsi="Calibri"/>
-        </w:rPr>
-        <w:t xml:space="preserve"> is a defined geographic relationship between the locations.  In many </w:t>
-      </w:r>
-      <w:r>
-        <w:rPr>
-          <w:rFonts w:ascii="Calibri" w:hAnsi="Calibri"/>
-        </w:rPr>
-        <w:t>cases,</w:t>
-      </w:r>
-      <w:r>
-        <w:rPr>
-          <w:rFonts w:ascii="Calibri" w:hAnsi="Calibri"/>
-        </w:rPr>
-        <w:t xml:space="preserve"> it is some measure of </w:t>
-      </w:r>
-      <w:r>
-        <w:rPr>
-          <w:rFonts w:ascii="Calibri" w:hAnsi="Calibri"/>
-        </w:rPr>
-        <w:t xml:space="preserve">proximity.  </w:t>
-      </w:r>
-      <w:r>
-        <w:rPr>
-          <w:rFonts w:ascii="Calibri" w:hAnsi="Calibri"/>
-        </w:rPr>
-        <w:t xml:space="preserve">I decided to use the </w:t>
-      </w:r>
-      <w:r>
-        <w:rPr>
-          <w:rFonts w:ascii="Calibri" w:hAnsi="Calibri"/>
-          <w:i/>
-        </w:rPr>
-        <w:t>Queen Weight</w:t>
-      </w:r>
-      <w:r>
-        <w:rPr>
-          <w:rFonts w:ascii="Calibri" w:hAnsi="Calibri"/>
-        </w:rPr>
-        <w:t xml:space="preserve"> which reflect</w:t>
-      </w:r>
-      <w:r>
-        <w:rPr>
-          <w:rFonts w:ascii="Calibri" w:hAnsi="Calibri"/>
-        </w:rPr>
-        <w:t>e</w:t>
-      </w:r>
-      <w:r>
-        <w:rPr>
-          <w:rFonts w:ascii="Calibri" w:hAnsi="Calibri"/>
-        </w:rPr>
-        <w:t>d adjacencies with a binary indicator.  Other possible weighting schemes include, rook weights, bishop weights</w:t>
-      </w:r>
-      <w:r>
-        <w:rPr>
-          <w:rFonts w:ascii="Calibri" w:hAnsi="Calibri"/>
-        </w:rPr>
-        <w:t xml:space="preserve">, distances, k-nearest </w:t>
-      </w:r>
-      <w:r>
-        <w:rPr>
-          <w:rFonts w:ascii="Calibri" w:hAnsi="Calibri"/>
-        </w:rPr>
-        <w:t>neighbor</w:t>
-      </w:r>
-      <w:r>
-        <w:rPr>
-          <w:rFonts w:ascii="Calibri" w:hAnsi="Calibri"/>
-        </w:rPr>
-        <w:t xml:space="preserve"> weights.  </w:t>
-      </w:r>
-      <w:r>
-        <w:rPr>
-          <w:rFonts w:ascii="Calibri" w:hAnsi="Calibri"/>
-        </w:rPr>
-        <w:t>Essentially what the spatial weight does is average the observations for the surrounding regions and includes the result as a variable in the regression.</w:t>
-      </w:r>
-      <w:r>
-        <w:rPr>
-          <w:rFonts w:ascii="Calibri" w:hAnsi="Calibri"/>
-        </w:rPr>
-        <w:t xml:space="preserve"> </w:t>
-      </w:r>
-      <w:r>
-        <w:rPr>
-          <w:rFonts w:ascii="Calibri" w:hAnsi="Calibri"/>
-        </w:rPr>
-        <w:t xml:space="preserve"> </w:t>
-      </w:r>
-      <w:r>
-        <w:rPr>
-          <w:rFonts w:ascii="Calibri" w:hAnsi="Calibri"/>
-        </w:rPr>
-        <w:t>In the maps below I present the previous boundaries I had with a line connecting each shape to its neighbor.</w:t>
-      </w:r>
-      <w:r>
-        <w:rPr>
-          <w:rFonts w:ascii="Calibri" w:hAnsi="Calibri"/>
-        </w:rPr>
-        <w:t xml:space="preserve"> </w:t>
-      </w:r>
-    </w:p>
-    <w:p>
-      <w:pPr>
-        <w:rPr>
-          <w:rFonts w:ascii="Calibri" w:hAnsi="Calibri"/>
-        </w:rPr>
-      </w:pPr>
-    </w:p>
-    <w:p>
-      <w:pPr>
-        <w:rPr>
-          <w:rFonts w:ascii="Calibri" w:hAnsi="Calibri"/>
-        </w:rPr>
-      </w:pPr>
-      <w:r>
-        <w:rPr>
-          <w:rFonts w:ascii="Calibri" w:hAnsi="Calibri"/>
-        </w:rPr>
-        <w:t>Lastly,</w:t>
-      </w:r>
-      <w:r>
-        <w:rPr>
-          <w:rFonts w:ascii="Calibri" w:hAnsi="Calibri"/>
-        </w:rPr>
-        <w:t xml:space="preserve"> I will try a model that will also spatially lag </w:t>
-      </w:r>
-      <w:r>
-        <w:rPr>
-          <w:rFonts w:ascii="Calibri" w:hAnsi="Calibri"/>
-        </w:rPr>
-        <w:t xml:space="preserve">my </w:t>
-      </w:r>
-      <w:r>
-        <w:rPr>
-          <w:rFonts w:ascii="Calibri" w:hAnsi="Calibri"/>
-        </w:rPr>
-        <w:t>endogenous</w:t>
-      </w:r>
-      <w:r>
-        <w:rPr>
-          <w:rFonts w:ascii="Calibri" w:hAnsi="Calibri"/>
-        </w:rPr>
-        <w:t xml:space="preserve"> variable</w:t>
-      </w:r>
-      <w:r>
-        <w:rPr>
-          <w:rFonts w:ascii="Calibri" w:hAnsi="Calibri"/>
-        </w:rPr>
-        <w:t xml:space="preserve"> of neighboring regions</w:t>
-      </w:r>
-      <w:r>
-        <w:rPr>
-          <w:rFonts w:ascii="Calibri" w:hAnsi="Calibri"/>
-        </w:rPr>
-        <w:t xml:space="preserve">. </w:t>
-      </w:r>
-      <w:r>
-        <w:rPr>
-          <w:rFonts w:ascii="Calibri" w:hAnsi="Calibri"/>
-        </w:rPr>
-        <w:t xml:space="preserve"> </w:t>
-      </w:r>
-      <w:r>
-        <w:rPr>
-          <w:rFonts w:ascii="Calibri" w:hAnsi="Calibri"/>
-        </w:rPr>
-        <w:t>This model looks like this</w:t>
-      </w:r>
-    </w:p>
-    <w:p>
-      <w:pPr>
-        <w:rPr>
-          <w:rFonts w:ascii="Calibri" w:hAnsi="Calibri"/>
-        </w:rPr>
-      </w:pPr>
-    </w:p>
-    <w:p>
-      <w:pPr>
-        <w:jc w:val="center"/>
-        <w:rPr>
-          <w:rFonts w:ascii="Calibri" w:eastAsia="Times New Roman" w:hAnsi="Calibri"/>
-        </w:rPr>
-      </w:pPr>
+        <w:t xml:space="preserve"> j</w:t>
+      </w:r>
+      <w:r>
+        <w:rPr>
+          <w:rStyle w:val="op-symbol"/>
+          <w:rFonts w:ascii="Calibri" w:eastAsia="Times New Roman" w:hAnsi="Calibri"/>
+          <w:spacing w:val="3"/>
+        </w:rPr>
+        <w:t xml:space="preserve"> ∑</w:t>
+      </w:r>
+      <w:r>
+        <w:rPr>
+          <w:rStyle w:val="fontsize-ensurer"/>
+          <w:rFonts w:ascii="Calibri" w:eastAsia="Times New Roman" w:hAnsi="Calibri"/>
+          <w:spacing w:val="3"/>
+        </w:rPr>
+        <w:t>​</w:t>
+      </w:r>
+      <w:r>
+        <w:rPr>
+          <w:rStyle w:val="baseline-fix"/>
+          <w:rFonts w:ascii="Calibri" w:eastAsia="Times New Roman" w:hAnsi="Calibri"/>
+          <w:spacing w:val="3"/>
+        </w:rPr>
+        <w:t>​</w:t>
+      </w:r>
       <w:r>
         <w:rPr>
           <w:rStyle w:val="mord"/>
@@ -4857,7 +5253,7 @@
           <w:iCs/>
           <w:spacing w:val="3"/>
         </w:rPr>
-        <w:t>Crime</w:t>
+        <w:t>w</w:t>
       </w:r>
       <w:r>
         <w:rPr>
@@ -4867,61 +5263,61 @@
           <w:spacing w:val="3"/>
           <w:vertAlign w:val="subscript"/>
         </w:rPr>
-        <w:t>i</w:t>
-      </w:r>
-      <w:r>
-        <w:rPr>
+        <w:t>ij</w:t>
+      </w:r>
+      <w:r>
+        <w:rPr>
+          <w:rStyle w:val="fontsize-ensurer"/>
+          <w:rFonts w:ascii="Calibri" w:eastAsia="Times New Roman" w:hAnsi="Calibri"/>
+          <w:spacing w:val="3"/>
+        </w:rPr>
+        <w:t>​</w:t>
+      </w:r>
+      <w:r>
+        <w:rPr>
+          <w:rStyle w:val="baseline-fix"/>
+          <w:rFonts w:ascii="Calibri" w:eastAsia="Times New Roman" w:hAnsi="Calibri"/>
+          <w:spacing w:val="3"/>
+        </w:rPr>
+        <w:t>​</w:t>
+      </w:r>
+      <w:r>
+        <w:rPr>
+          <w:rStyle w:val="baseline-fix"/>
+          <w:rFonts w:ascii="Calibri" w:eastAsia="Times New Roman" w:hAnsi="Calibri"/>
+          <w:spacing w:val="3"/>
+        </w:rPr>
+        <w:t>(</w:t>
+      </w:r>
+      <w:r>
+        <w:rPr>
+          <w:rStyle w:val="mord"/>
           <w:rFonts w:ascii="Calibri" w:eastAsia="Times New Roman" w:hAnsi="Calibri"/>
           <w:i/>
           <w:iCs/>
           <w:spacing w:val="3"/>
-          <w:vertAlign w:val="subscript"/>
-        </w:rPr>
-        <w:t>t</w:t>
-      </w:r>
-      <w:r>
-        <w:rPr>
-          <w:rStyle w:val="mord"/>
+        </w:rPr>
+        <w:t>Crime</w:t>
+      </w:r>
+      <w:r>
+        <w:rPr>
           <w:rFonts w:ascii="Calibri" w:eastAsia="Times New Roman" w:hAnsi="Calibri"/>
           <w:i/>
           <w:iCs/>
           <w:spacing w:val="3"/>
-        </w:rPr>
-        <w:t xml:space="preserve"> </w:t>
-      </w:r>
-      <w:r>
-        <w:rPr>
-          <w:rStyle w:val="fontsize-ensurer"/>
-          <w:rFonts w:ascii="Calibri" w:eastAsia="Times New Roman" w:hAnsi="Calibri"/>
-          <w:spacing w:val="3"/>
-        </w:rPr>
-        <w:t>​</w:t>
-      </w:r>
-      <w:r>
-        <w:rPr>
-          <w:rStyle w:val="baseline-fix"/>
-          <w:rFonts w:ascii="Calibri" w:eastAsia="Times New Roman" w:hAnsi="Calibri"/>
-          <w:spacing w:val="3"/>
-        </w:rPr>
-        <w:t>​</w:t>
-      </w:r>
-      <w:r>
-        <w:rPr>
-          <w:rStyle w:val="mrel"/>
-          <w:rFonts w:ascii="Calibri" w:eastAsia="Times New Roman" w:hAnsi="Calibri"/>
-          <w:spacing w:val="3"/>
-        </w:rPr>
-        <w:t>=</w:t>
-      </w:r>
-      <w:r>
-        <w:rPr>
-          <w:rStyle w:val="mord"/>
+          <w:vertAlign w:val="subscript"/>
+        </w:rPr>
+        <w:t xml:space="preserve"> i</w:t>
+      </w:r>
+      <w:r>
+        <w:rPr>
           <w:rFonts w:ascii="Calibri" w:eastAsia="Times New Roman" w:hAnsi="Calibri"/>
           <w:i/>
           <w:iCs/>
           <w:spacing w:val="3"/>
-        </w:rPr>
-        <w:t>α</w:t>
+          <w:vertAlign w:val="subscript"/>
+        </w:rPr>
+        <w:t>t</w:t>
       </w:r>
       <w:r>
         <w:rPr>
@@ -4939,7 +5335,7 @@
           <w:iCs/>
           <w:spacing w:val="3"/>
         </w:rPr>
-        <w:t>λ</w:t>
+        <w:t>βX</w:t>
       </w:r>
       <w:r>
         <w:rPr>
@@ -4957,59 +5353,51 @@
           <w:spacing w:val="3"/>
           <w:vertAlign w:val="subscript"/>
         </w:rPr>
-        <w:t xml:space="preserve"> j</w:t>
-      </w:r>
-      <w:r>
-        <w:rPr>
-          <w:rStyle w:val="op-symbol"/>
-          <w:rFonts w:ascii="Calibri" w:eastAsia="Times New Roman" w:hAnsi="Calibri"/>
-          <w:spacing w:val="3"/>
-        </w:rPr>
-        <w:t xml:space="preserve"> </w:t>
-      </w:r>
-      <w:r>
-        <w:rPr>
-          <w:rStyle w:val="op-symbol"/>
-          <w:rFonts w:ascii="Calibri" w:eastAsia="Times New Roman" w:hAnsi="Calibri"/>
-          <w:spacing w:val="3"/>
-        </w:rPr>
-        <w:t>∑</w:t>
-      </w:r>
-      <w:r>
-        <w:rPr>
-          <w:rStyle w:val="fontsize-ensurer"/>
-          <w:rFonts w:ascii="Calibri" w:eastAsia="Times New Roman" w:hAnsi="Calibri"/>
-          <w:spacing w:val="3"/>
-        </w:rPr>
-        <w:t>​</w:t>
-      </w:r>
-      <w:r>
-        <w:rPr>
-          <w:rStyle w:val="baseline-fix"/>
-          <w:rFonts w:ascii="Calibri" w:eastAsia="Times New Roman" w:hAnsi="Calibri"/>
-          <w:spacing w:val="3"/>
-        </w:rPr>
-        <w:t>​</w:t>
-      </w:r>
-      <w:r>
-        <w:rPr>
-          <w:rStyle w:val="mord"/>
+        <w:t xml:space="preserve"> i</w:t>
+      </w:r>
+      <w:r>
+        <w:rPr>
           <w:rFonts w:ascii="Calibri" w:eastAsia="Times New Roman" w:hAnsi="Calibri"/>
           <w:i/>
           <w:iCs/>
           <w:spacing w:val="3"/>
-        </w:rPr>
-        <w:t>w</w:t>
-      </w:r>
-      <w:r>
-        <w:rPr>
+          <w:vertAlign w:val="subscript"/>
+        </w:rPr>
+        <w:t>t</w:t>
+      </w:r>
+      <w:r>
+        <w:rPr>
+          <w:rStyle w:val="baseline-fix"/>
+          <w:rFonts w:ascii="Calibri" w:eastAsia="Times New Roman" w:hAnsi="Calibri"/>
+          <w:spacing w:val="3"/>
+        </w:rPr>
+        <w:t>)</w:t>
+      </w:r>
+      <w:r>
+        <w:rPr>
+          <w:rStyle w:val="baseline-fix"/>
+          <w:rFonts w:ascii="Calibri" w:eastAsia="Times New Roman" w:hAnsi="Calibri"/>
+          <w:spacing w:val="3"/>
+        </w:rPr>
+        <w:t>​</w:t>
+      </w:r>
+      <w:r>
+        <w:rPr>
+          <w:rStyle w:val="mbin"/>
+          <w:rFonts w:ascii="Calibri" w:eastAsia="Times New Roman" w:hAnsi="Calibri"/>
+          <w:spacing w:val="3"/>
+        </w:rPr>
+        <w:t>+</w:t>
+      </w:r>
+      <w:r>
+        <w:rPr>
+          <w:rStyle w:val="mord"/>
           <w:rFonts w:ascii="Calibri" w:eastAsia="Times New Roman" w:hAnsi="Calibri"/>
           <w:i/>
           <w:iCs/>
           <w:spacing w:val="3"/>
-          <w:vertAlign w:val="subscript"/>
-        </w:rPr>
-        <w:t>ij</w:t>
+        </w:rPr>
+        <w:t>ϵ</w:t>
       </w:r>
       <w:r>
         <w:rPr>
@@ -5021,177 +5409,13 @@
       </w:r>
       <w:r>
         <w:rPr>
-          <w:rStyle w:val="baseline-fix"/>
-          <w:rFonts w:ascii="Calibri" w:eastAsia="Times New Roman" w:hAnsi="Calibri"/>
-          <w:spacing w:val="3"/>
-        </w:rPr>
-        <w:t>​</w:t>
-      </w:r>
-      <w:r>
-        <w:rPr>
-          <w:rStyle w:val="baseline-fix"/>
-          <w:rFonts w:ascii="Calibri" w:eastAsia="Times New Roman" w:hAnsi="Calibri"/>
-          <w:spacing w:val="3"/>
-        </w:rPr>
-        <w:t>(</w:t>
-      </w:r>
-      <w:r>
-        <w:rPr>
-          <w:rStyle w:val="mord"/>
           <w:rFonts w:ascii="Calibri" w:eastAsia="Times New Roman" w:hAnsi="Calibri"/>
           <w:i/>
           <w:iCs/>
           <w:spacing w:val="3"/>
-        </w:rPr>
-        <w:t>Crime</w:t>
-      </w:r>
-      <w:r>
-        <w:rPr>
-          <w:rFonts w:ascii="Calibri" w:eastAsia="Times New Roman" w:hAnsi="Calibri"/>
-          <w:i/>
-          <w:iCs/>
-          <w:spacing w:val="3"/>
           <w:vertAlign w:val="subscript"/>
         </w:rPr>
-        <w:t xml:space="preserve"> </w:t>
-      </w:r>
-      <w:r>
-        <w:rPr>
-          <w:rFonts w:ascii="Calibri" w:eastAsia="Times New Roman" w:hAnsi="Calibri"/>
-          <w:i/>
-          <w:iCs/>
-          <w:spacing w:val="3"/>
-          <w:vertAlign w:val="subscript"/>
-        </w:rPr>
-        <w:t>i</w:t>
-      </w:r>
-      <w:r>
-        <w:rPr>
-          <w:rFonts w:ascii="Calibri" w:eastAsia="Times New Roman" w:hAnsi="Calibri"/>
-          <w:i/>
-          <w:iCs/>
-          <w:spacing w:val="3"/>
-          <w:vertAlign w:val="subscript"/>
-        </w:rPr>
-        <w:t>t</w:t>
-      </w:r>
-      <w:r>
-        <w:rPr>
-          <w:rStyle w:val="mbin"/>
-          <w:rFonts w:ascii="Calibri" w:eastAsia="Times New Roman" w:hAnsi="Calibri"/>
-          <w:spacing w:val="3"/>
-        </w:rPr>
-        <w:t>+</w:t>
-      </w:r>
-      <w:r>
-        <w:rPr>
-          <w:rStyle w:val="mord"/>
-          <w:rFonts w:ascii="Calibri" w:eastAsia="Times New Roman" w:hAnsi="Calibri"/>
-          <w:i/>
-          <w:iCs/>
-          <w:spacing w:val="3"/>
-        </w:rPr>
-        <w:t>βX</w:t>
-      </w:r>
-      <w:r>
-        <w:rPr>
-          <w:rStyle w:val="fontsize-ensurer"/>
-          <w:rFonts w:ascii="Calibri" w:eastAsia="Times New Roman" w:hAnsi="Calibri"/>
-          <w:spacing w:val="3"/>
-        </w:rPr>
-        <w:t>​</w:t>
-      </w:r>
-      <w:r>
-        <w:rPr>
-          <w:rFonts w:ascii="Calibri" w:eastAsia="Times New Roman" w:hAnsi="Calibri"/>
-          <w:i/>
-          <w:iCs/>
-          <w:spacing w:val="3"/>
-          <w:vertAlign w:val="subscript"/>
-        </w:rPr>
-        <w:t xml:space="preserve"> </w:t>
-      </w:r>
-      <w:r>
-        <w:rPr>
-          <w:rFonts w:ascii="Calibri" w:eastAsia="Times New Roman" w:hAnsi="Calibri"/>
-          <w:i/>
-          <w:iCs/>
-          <w:spacing w:val="3"/>
-          <w:vertAlign w:val="subscript"/>
-        </w:rPr>
-        <w:t>i</w:t>
-      </w:r>
-      <w:r>
-        <w:rPr>
-          <w:rFonts w:ascii="Calibri" w:eastAsia="Times New Roman" w:hAnsi="Calibri"/>
-          <w:i/>
-          <w:iCs/>
-          <w:spacing w:val="3"/>
-          <w:vertAlign w:val="subscript"/>
-        </w:rPr>
-        <w:t>t</w:t>
-      </w:r>
-      <w:r>
-        <w:rPr>
-          <w:rStyle w:val="baseline-fix"/>
-          <w:rFonts w:ascii="Calibri" w:eastAsia="Times New Roman" w:hAnsi="Calibri"/>
-          <w:spacing w:val="3"/>
-        </w:rPr>
-        <w:t>)</w:t>
-      </w:r>
-      <w:r>
-        <w:rPr>
-          <w:rStyle w:val="baseline-fix"/>
-          <w:rFonts w:ascii="Calibri" w:eastAsia="Times New Roman" w:hAnsi="Calibri"/>
-          <w:spacing w:val="3"/>
-        </w:rPr>
-        <w:t>​</w:t>
-      </w:r>
-      <w:r>
-        <w:rPr>
-          <w:rStyle w:val="mbin"/>
-          <w:rFonts w:ascii="Calibri" w:eastAsia="Times New Roman" w:hAnsi="Calibri"/>
-          <w:spacing w:val="3"/>
-        </w:rPr>
-        <w:t>+</w:t>
-      </w:r>
-      <w:r>
-        <w:rPr>
-          <w:rStyle w:val="mord"/>
-          <w:rFonts w:ascii="Calibri" w:eastAsia="Times New Roman" w:hAnsi="Calibri"/>
-          <w:i/>
-          <w:iCs/>
-          <w:spacing w:val="3"/>
-        </w:rPr>
-        <w:t>ϵ</w:t>
-      </w:r>
-      <w:r>
-        <w:rPr>
-          <w:rStyle w:val="fontsize-ensurer"/>
-          <w:rFonts w:ascii="Calibri" w:eastAsia="Times New Roman" w:hAnsi="Calibri"/>
-          <w:spacing w:val="3"/>
-        </w:rPr>
-        <w:t>​</w:t>
-      </w:r>
-      <w:r>
-        <w:rPr>
-          <w:rFonts w:ascii="Calibri" w:eastAsia="Times New Roman" w:hAnsi="Calibri"/>
-          <w:i/>
-          <w:iCs/>
-          <w:spacing w:val="3"/>
-          <w:vertAlign w:val="subscript"/>
-        </w:rPr>
-        <w:t xml:space="preserve"> </w:t>
-      </w:r>
-      <w:r>
-        <w:rPr>
-          <w:rFonts w:ascii="Calibri" w:eastAsia="Times New Roman" w:hAnsi="Calibri"/>
-          <w:i/>
-          <w:iCs/>
-          <w:spacing w:val="3"/>
-          <w:vertAlign w:val="subscript"/>
-        </w:rPr>
-        <w:t>i</w:t>
+        <w:t xml:space="preserve"> i</w:t>
       </w:r>
       <w:r>
         <w:rPr>
@@ -6054,8 +6278,6 @@
         </w:rPr>
         <w:t>load the shapefiles into PostGIS</w:t>
       </w:r>
-      <w:bookmarkStart w:id="0" w:name="_GoBack"/>
-      <w:bookmarkEnd w:id="0"/>
       <w:r>
         <w:rPr>
           <w:rFonts w:ascii="Calibri" w:hAnsi="Calibri"/>
@@ -6716,6 +6938,119 @@
       </w:rPr>
     </w:lvl>
   </w:abstractNum>
+  <w:abstractNum w:abstractNumId="5">
+    <w:nsid w:val="69C752A5"/>
+    <w:multiLevelType w:val="hybridMultilevel"/>
+    <w:tmpl w:val="AB5EEB3A"/>
+    <w:lvl w:ilvl="0" w:tplc="04090001">
+      <w:start w:val="1"/>
+      <w:numFmt w:val="bullet"/>
+      <w:lvlText w:val=""/>
+      <w:lvlJc w:val="left"/>
+      <w:pPr>
+        <w:ind w:left="720" w:hanging="360"/>
+      </w:pPr>
+      <w:rPr>
+        <w:rFonts w:ascii="Symbol" w:hAnsi="Symbol" w:hint="default"/>
+      </w:rPr>
+    </w:lvl>
+    <w:lvl w:ilvl="1" w:tplc="04090003" w:tentative="1">
+      <w:start w:val="1"/>
+      <w:numFmt w:val="bullet"/>
+      <w:lvlText w:val="o"/>
+      <w:lvlJc w:val="left"/>
+      <w:pPr>
+        <w:ind w:left="1440" w:hanging="360"/>
+      </w:pPr>
+      <w:rPr>
+        <w:rFonts w:ascii="Courier New" w:hAnsi="Courier New" w:cs="Courier New" w:hint="default"/>
+      </w:rPr>
+    </w:lvl>
+    <w:lvl w:ilvl="2" w:tplc="04090005" w:tentative="1">
+      <w:start w:val="1"/>
+      <w:numFmt w:val="bullet"/>
+      <w:lvlText w:val=""/>
+      <w:lvlJc w:val="left"/>
+      <w:pPr>
+        <w:ind w:left="2160" w:hanging="360"/>
+      </w:pPr>
+      <w:rPr>
+        <w:rFonts w:ascii="Wingdings" w:hAnsi="Wingdings" w:hint="default"/>
+      </w:rPr>
+    </w:lvl>
+    <w:lvl w:ilvl="3" w:tplc="04090001" w:tentative="1">
+      <w:start w:val="1"/>
+      <w:numFmt w:val="bullet"/>
+      <w:lvlText w:val=""/>
+      <w:lvlJc w:val="left"/>
+      <w:pPr>
+        <w:ind w:left="2880" w:hanging="360"/>
+      </w:pPr>
+      <w:rPr>
+        <w:rFonts w:ascii="Symbol" w:hAnsi="Symbol" w:hint="default"/>
+      </w:rPr>
+    </w:lvl>
+    <w:lvl w:ilvl="4" w:tplc="04090003" w:tentative="1">
+      <w:start w:val="1"/>
+      <w:numFmt w:val="bullet"/>
+      <w:lvlText w:val="o"/>
+      <w:lvlJc w:val="left"/>
+      <w:pPr>
+        <w:ind w:left="3600" w:hanging="360"/>
+      </w:pPr>
+      <w:rPr>
+        <w:rFonts w:ascii="Courier New" w:hAnsi="Courier New" w:cs="Courier New" w:hint="default"/>
+      </w:rPr>
+    </w:lvl>
+    <w:lvl w:ilvl="5" w:tplc="04090005" w:tentative="1">
+      <w:start w:val="1"/>
+      <w:numFmt w:val="bullet"/>
+      <w:lvlText w:val=""/>
+      <w:lvlJc w:val="left"/>
+      <w:pPr>
+        <w:ind w:left="4320" w:hanging="360"/>
+      </w:pPr>
+      <w:rPr>
+        <w:rFonts w:ascii="Wingdings" w:hAnsi="Wingdings" w:hint="default"/>
+      </w:rPr>
+    </w:lvl>
+    <w:lvl w:ilvl="6" w:tplc="04090001" w:tentative="1">
+      <w:start w:val="1"/>
+      <w:numFmt w:val="bullet"/>
+      <w:lvlText w:val=""/>
+      <w:lvlJc w:val="left"/>
+      <w:pPr>
+        <w:ind w:left="5040" w:hanging="360"/>
+      </w:pPr>
+      <w:rPr>
+        <w:rFonts w:ascii="Symbol" w:hAnsi="Symbol" w:hint="default"/>
+      </w:rPr>
+    </w:lvl>
+    <w:lvl w:ilvl="7" w:tplc="04090003" w:tentative="1">
+      <w:start w:val="1"/>
+      <w:numFmt w:val="bullet"/>
+      <w:lvlText w:val="o"/>
+      <w:lvlJc w:val="left"/>
+      <w:pPr>
+        <w:ind w:left="5760" w:hanging="360"/>
+      </w:pPr>
+      <w:rPr>
+        <w:rFonts w:ascii="Courier New" w:hAnsi="Courier New" w:cs="Courier New" w:hint="default"/>
+      </w:rPr>
+    </w:lvl>
+    <w:lvl w:ilvl="8" w:tplc="04090005" w:tentative="1">
+      <w:start w:val="1"/>
+      <w:numFmt w:val="bullet"/>
+      <w:lvlText w:val=""/>
+      <w:lvlJc w:val="left"/>
+      <w:pPr>
+        <w:ind w:left="6480" w:hanging="360"/>
+      </w:pPr>
+      <w:rPr>
+        <w:rFonts w:ascii="Wingdings" w:hAnsi="Wingdings" w:hint="default"/>
+      </w:rPr>
+    </w:lvl>
+  </w:abstractNum>
   <w:num w:numId="1">
     <w:abstractNumId w:val="3"/>
   </w:num>
@@ -6730,6 +7065,9 @@
   </w:num>
   <w:num w:numId="5">
     <w:abstractNumId w:val="1"/>
+  </w:num>
+  <w:num w:numId="6">
+    <w:abstractNumId w:val="5"/>
   </w:num>
 </w:numbering>
 </file>
@@ -7563,7 +7901,7 @@
 </file>
 
 <file path=customXml/itemProps1.xml><?xml version="1.0" encoding="utf-8"?>
-<ds:datastoreItem xmlns:ds="http://schemas.openxmlformats.org/officeDocument/2006/customXml" ds:itemID="{E1F0A28D-4F2A-1A44-A5FB-CCA6C20976A9}">
+<ds:datastoreItem xmlns:ds="http://schemas.openxmlformats.org/officeDocument/2006/customXml" ds:itemID="{D028FE2F-0B25-D941-8700-0C045CF832A2}">
   <ds:schemaRefs>
     <ds:schemaRef ds:uri="http://schemas.openxmlformats.org/officeDocument/2006/bibliography"/>
   </ds:schemaRefs>

</xml_diff>